<commit_message>
add new details in gitCommands
</commit_message>
<xml_diff>
--- a/gitCommands.docx
+++ b/gitCommands.docx
@@ -57,19 +57,8 @@
           <w:sz w:val="28"/>
           <w:szCs w:val="28"/>
         </w:rPr>
-        <w:t xml:space="preserve">Create a git repository – git </w:t>
-      </w:r>
-      <w:proofErr w:type="spellStart"/>
-      <w:proofErr w:type="gramStart"/>
-      <w:r>
-        <w:rPr>
-          <w:sz w:val="28"/>
-          <w:szCs w:val="28"/>
-        </w:rPr>
-        <w:t>init</w:t>
-      </w:r>
-      <w:proofErr w:type="spellEnd"/>
-      <w:proofErr w:type="gramEnd"/>
+        <w:t>Create a git repository – git init</w:t>
+      </w:r>
     </w:p>
     <w:p>
       <w:pPr>
@@ -88,23 +77,7 @@
           <w:sz w:val="28"/>
           <w:szCs w:val="28"/>
         </w:rPr>
-        <w:t xml:space="preserve">Stage changes - git </w:t>
-      </w:r>
-      <w:proofErr w:type="gramStart"/>
-      <w:r>
-        <w:rPr>
-          <w:sz w:val="28"/>
-          <w:szCs w:val="28"/>
-        </w:rPr>
-        <w:t>add .</w:t>
-      </w:r>
-      <w:proofErr w:type="gramEnd"/>
-      <w:r>
-        <w:rPr>
-          <w:sz w:val="28"/>
-          <w:szCs w:val="28"/>
-        </w:rPr>
-        <w:t xml:space="preserve">  </w:t>
+        <w:t xml:space="preserve">Stage changes - git add .  </w:t>
       </w:r>
     </w:p>
     <w:p>
@@ -128,30 +101,7 @@
           <w:sz w:val="28"/>
           <w:szCs w:val="28"/>
         </w:rPr>
-        <w:t xml:space="preserve">Commit changes - </w:t>
-      </w:r>
-      <w:r>
-        <w:rPr>
-          <w:sz w:val="28"/>
-          <w:szCs w:val="28"/>
-        </w:rPr>
-        <w:t xml:space="preserve">git commit -m "added a new </w:t>
-      </w:r>
-      <w:proofErr w:type="gramStart"/>
-      <w:r>
-        <w:rPr>
-          <w:sz w:val="28"/>
-          <w:szCs w:val="28"/>
-        </w:rPr>
-        <w:t>doc"</w:t>
-      </w:r>
-      <w:proofErr w:type="gramEnd"/>
-      <w:r>
-        <w:rPr>
-          <w:sz w:val="28"/>
-          <w:szCs w:val="28"/>
-        </w:rPr>
-        <w:t xml:space="preserve"> </w:t>
+        <w:t xml:space="preserve">Commit changes - git commit -m "added a new doc" </w:t>
       </w:r>
     </w:p>
     <w:p>
@@ -175,14 +125,7 @@
           <w:sz w:val="28"/>
           <w:szCs w:val="28"/>
         </w:rPr>
-        <w:t xml:space="preserve">Link Local repo to remote repo in GitHub - </w:t>
-      </w:r>
-      <w:r>
-        <w:rPr>
-          <w:sz w:val="28"/>
-          <w:szCs w:val="28"/>
-        </w:rPr>
-        <w:t xml:space="preserve">git remote add origin </w:t>
+        <w:t xml:space="preserve">Link Local repo to remote repo in GitHub - git remote add origin </w:t>
       </w:r>
       <w:hyperlink r:id="rId5" w:history="1">
         <w:r>
@@ -222,34 +165,8 @@
           <w:sz w:val="28"/>
           <w:szCs w:val="28"/>
         </w:rPr>
-        <w:t xml:space="preserve">Configure credentials - </w:t>
-      </w:r>
-      <w:r>
-        <w:rPr>
-          <w:sz w:val="28"/>
-          <w:szCs w:val="28"/>
-        </w:rPr>
-        <w:t xml:space="preserve">git config --global </w:t>
-      </w:r>
-      <w:proofErr w:type="spellStart"/>
-      <w:proofErr w:type="gramStart"/>
-      <w:r>
-        <w:rPr>
-          <w:sz w:val="28"/>
-          <w:szCs w:val="28"/>
-        </w:rPr>
-        <w:t>user.email</w:t>
-      </w:r>
-      <w:proofErr w:type="spellEnd"/>
-      <w:proofErr w:type="gramEnd"/>
-      <w:r>
-        <w:rPr>
-          <w:sz w:val="28"/>
-          <w:szCs w:val="28"/>
-        </w:rPr>
-        <w:t xml:space="preserve"> </w:t>
-      </w:r>
-      <w:proofErr w:type="spellStart"/>
+        <w:t xml:space="preserve">Configure credentials - git config --global user.email </w:t>
+      </w:r>
       <w:r>
         <w:rPr>
           <w:i/>
@@ -259,7 +176,6 @@
         </w:rPr>
         <w:t>emailID</w:t>
       </w:r>
-      <w:proofErr w:type="spellEnd"/>
     </w:p>
     <w:p>
       <w:pPr>
@@ -282,14 +198,7 @@
           <w:sz w:val="28"/>
           <w:szCs w:val="28"/>
         </w:rPr>
-        <w:t>Configure credentials</w:t>
-      </w:r>
-      <w:r>
-        <w:rPr>
-          <w:sz w:val="28"/>
-          <w:szCs w:val="28"/>
-        </w:rPr>
-        <w:t xml:space="preserve"> - </w:t>
+        <w:t xml:space="preserve">Configure credentials - </w:t>
       </w:r>
       <w:r>
         <w:rPr>
@@ -298,7 +207,6 @@
         </w:rPr>
         <w:t>git config --global user.name "</w:t>
       </w:r>
-      <w:proofErr w:type="gramStart"/>
       <w:r>
         <w:rPr>
           <w:i/>
@@ -315,7 +223,6 @@
         </w:rPr>
         <w:t>"</w:t>
       </w:r>
-      <w:proofErr w:type="gramEnd"/>
     </w:p>
     <w:p>
       <w:pPr>
@@ -338,7 +245,21 @@
           <w:sz w:val="28"/>
           <w:szCs w:val="28"/>
         </w:rPr>
-        <w:t xml:space="preserve">Push changes from local master to global master - </w:t>
+        <w:t xml:space="preserve">Push changes from local master to </w:t>
+      </w:r>
+      <w:r>
+        <w:rPr>
+          <w:sz w:val="28"/>
+          <w:szCs w:val="28"/>
+        </w:rPr>
+        <w:t>remote</w:t>
+      </w:r>
+      <w:r>
+        <w:rPr>
+          <w:sz w:val="28"/>
+          <w:szCs w:val="28"/>
+        </w:rPr>
+        <w:t xml:space="preserve"> master - </w:t>
       </w:r>
       <w:r>
         <w:rPr>
@@ -369,16 +290,36 @@
           <w:sz w:val="28"/>
           <w:szCs w:val="28"/>
         </w:rPr>
-        <w:t xml:space="preserve">Push changes from local branch to global master - </w:t>
-      </w:r>
-      <w:r>
-        <w:rPr>
-          <w:sz w:val="28"/>
-          <w:szCs w:val="28"/>
-        </w:rPr>
-        <w:t xml:space="preserve">git push -v --progress "origin" </w:t>
-      </w:r>
-      <w:proofErr w:type="spellStart"/>
+        <w:t xml:space="preserve">Push changes from local branch to </w:t>
+      </w:r>
+      <w:r>
+        <w:rPr>
+          <w:sz w:val="28"/>
+          <w:szCs w:val="28"/>
+        </w:rPr>
+        <w:t>remote</w:t>
+      </w:r>
+      <w:r>
+        <w:rPr>
+          <w:sz w:val="28"/>
+          <w:szCs w:val="28"/>
+        </w:rPr>
+        <w:t xml:space="preserve"> </w:t>
+      </w:r>
+      <w:r>
+        <w:rPr>
+          <w:sz w:val="28"/>
+          <w:szCs w:val="28"/>
+        </w:rPr>
+        <w:t>branch</w:t>
+      </w:r>
+      <w:r>
+        <w:rPr>
+          <w:sz w:val="28"/>
+          <w:szCs w:val="28"/>
+        </w:rPr>
+        <w:t xml:space="preserve"> - git push -v --progress "origin" </w:t>
+      </w:r>
       <w:r>
         <w:rPr>
           <w:i/>
@@ -388,7 +329,6 @@
         </w:rPr>
         <w:t>branch_name</w:t>
       </w:r>
-      <w:proofErr w:type="spellEnd"/>
     </w:p>
     <w:p>
       <w:pPr>
@@ -406,6 +346,91 @@
           <w:szCs w:val="28"/>
         </w:rPr>
       </w:pPr>
+      <w:r>
+        <w:rPr>
+          <w:sz w:val="28"/>
+          <w:szCs w:val="28"/>
+        </w:rPr>
+        <w:t xml:space="preserve">Push changes from local branch to remote branch(When first time this command is executed it creates remote branch with same name) – git push -u origin </w:t>
+      </w:r>
+      <w:r>
+        <w:rPr>
+          <w:i/>
+          <w:iCs/>
+          <w:sz w:val="28"/>
+          <w:szCs w:val="28"/>
+        </w:rPr>
+        <w:t>branch_name</w:t>
+      </w:r>
+    </w:p>
+    <w:p>
+      <w:pPr>
+        <w:pStyle w:val="ListParagraph"/>
+        <w:numPr>
+          <w:ilvl w:val="0"/>
+          <w:numId w:val="1"/>
+        </w:numPr>
+        <w:autoSpaceDE w:val="0"/>
+        <w:autoSpaceDN w:val="0"/>
+        <w:adjustRightInd w:val="0"/>
+        <w:spacing w:after="0" w:line="240" w:lineRule="auto"/>
+        <w:rPr>
+          <w:sz w:val="28"/>
+          <w:szCs w:val="28"/>
+        </w:rPr>
+      </w:pPr>
+      <w:r>
+        <w:rPr>
+          <w:sz w:val="28"/>
+          <w:szCs w:val="28"/>
+        </w:rPr>
+        <w:t xml:space="preserve"> Merge local branch to master - </w:t>
+      </w:r>
+      <w:r>
+        <w:rPr>
+          <w:sz w:val="28"/>
+          <w:szCs w:val="28"/>
+        </w:rPr>
+        <w:t>git merge branch_name</w:t>
+      </w:r>
+    </w:p>
+    <w:p>
+      <w:pPr>
+        <w:pStyle w:val="ListParagraph"/>
+        <w:numPr>
+          <w:ilvl w:val="0"/>
+          <w:numId w:val="1"/>
+        </w:numPr>
+        <w:autoSpaceDE w:val="0"/>
+        <w:autoSpaceDN w:val="0"/>
+        <w:adjustRightInd w:val="0"/>
+        <w:spacing w:after="0" w:line="240" w:lineRule="auto"/>
+        <w:rPr>
+          <w:sz w:val="28"/>
+          <w:szCs w:val="28"/>
+        </w:rPr>
+      </w:pPr>
+      <w:r>
+        <w:rPr>
+          <w:sz w:val="28"/>
+          <w:szCs w:val="28"/>
+        </w:rPr>
+        <w:t xml:space="preserve"> Pull contents from remote master branch - </w:t>
+      </w:r>
+      <w:r>
+        <w:rPr>
+          <w:sz w:val="28"/>
+          <w:szCs w:val="28"/>
+        </w:rPr>
+        <w:t xml:space="preserve"> </w:t>
+      </w:r>
+      <w:r>
+        <w:rPr>
+          <w:sz w:val="28"/>
+          <w:szCs w:val="28"/>
+        </w:rPr>
+        <w:t>git pull origin master</w:t>
+      </w:r>
     </w:p>
     <w:p>
       <w:pPr>
@@ -766,7 +791,7 @@
     <w:lsdException w:name="Table Web 2" w:semiHidden="1" w:unhideWhenUsed="1"/>
     <w:lsdException w:name="Table Web 3" w:semiHidden="1" w:unhideWhenUsed="1"/>
     <w:lsdException w:name="Balloon Text" w:semiHidden="1" w:unhideWhenUsed="1"/>
-    <w:lsdException w:name="Table Grid" w:semiHidden="1" w:uiPriority="59" w:unhideWhenUsed="1"/>
+    <w:lsdException w:name="Table Grid" w:uiPriority="59"/>
     <w:lsdException w:name="Table Theme" w:semiHidden="1" w:unhideWhenUsed="1"/>
     <w:lsdException w:name="Placeholder Text" w:semiHidden="1"/>
     <w:lsdException w:name="No Spacing" w:uiPriority="1" w:qFormat="1"/>

</xml_diff>